<commit_message>
almost finsihed the take hoem exam
</commit_message>
<xml_diff>
--- a/Exams/MidTermTH.docx
+++ b/Exams/MidTermTH.docx
@@ -961,13 +961,8 @@
           <w:numId w:val="1"/>
         </w:numPr>
       </w:pPr>
-      <w:proofErr w:type="gramStart"/>
-      <w:r>
-        <w:t>Generally speaking, the</w:t>
-      </w:r>
-      <w:proofErr w:type="gramEnd"/>
-      <w:r>
-        <w:t xml:space="preserve"> intention to unit testing is to </w:t>
+      <w:r>
+        <w:t xml:space="preserve">Generally speaking, the intention to unit testing is to </w:t>
       </w:r>
     </w:p>
     <w:p>
@@ -1329,15 +1324,7 @@
         </w:numPr>
       </w:pPr>
       <w:r>
-        <w:t xml:space="preserve">The following database object supports faster searches on tables with </w:t>
-      </w:r>
-      <w:proofErr w:type="gramStart"/>
-      <w:r>
-        <w:t>a large number of</w:t>
-      </w:r>
-      <w:proofErr w:type="gramEnd"/>
-      <w:r>
-        <w:t xml:space="preserve"> rows with many unique values across each row:</w:t>
+        <w:t>The following database object supports faster searches on tables with a large number of rows with many unique values across each row:</w:t>
       </w:r>
     </w:p>
     <w:p>
@@ -1564,224 +1551,235 @@
       <w:pPr>
         <w:pStyle w:val="ListParagraph"/>
         <w:numPr>
-          <w:ilvl w:val="0"/>
+          <w:ilvl w:val="1"/>
           <w:numId w:val="2"/>
         </w:numPr>
       </w:pPr>
       <w:r>
-        <w:t>As a protocol, TCP is at the Network layer of the TCP/IP stack.</w:t>
-      </w:r>
-    </w:p>
-    <w:p>
-      <w:pPr>
-        <w:pStyle w:val="ListParagraph"/>
-        <w:numPr>
-          <w:ilvl w:val="0"/>
-          <w:numId w:val="2"/>
-        </w:numPr>
-      </w:pPr>
-      <w:r>
-        <w:t>A domain name server translates an IP Address (e.g. 127.0.0.1) to a name we recognize.</w:t>
-      </w:r>
-    </w:p>
-    <w:p>
-      <w:pPr>
-        <w:pStyle w:val="ListParagraph"/>
-        <w:numPr>
-          <w:ilvl w:val="0"/>
-          <w:numId w:val="2"/>
-        </w:numPr>
-      </w:pPr>
-      <w:r>
-        <w:t>An IP address and a MAC Address are essentially the same thing.</w:t>
-      </w:r>
-    </w:p>
-    <w:p>
-      <w:pPr>
-        <w:pStyle w:val="ListParagraph"/>
-        <w:numPr>
-          <w:ilvl w:val="0"/>
-          <w:numId w:val="2"/>
-        </w:numPr>
-      </w:pPr>
-      <w:r>
-        <w:t>UDP has less overhead than TCP.</w:t>
-      </w:r>
-    </w:p>
-    <w:p>
-      <w:pPr>
-        <w:pStyle w:val="ListParagraph"/>
-        <w:numPr>
-          <w:ilvl w:val="0"/>
-          <w:numId w:val="2"/>
-        </w:numPr>
-      </w:pPr>
-      <w:r>
-        <w:t>UDP assures delivery of a message.</w:t>
-      </w:r>
-    </w:p>
-    <w:p>
-      <w:pPr>
-        <w:pStyle w:val="ListParagraph"/>
-        <w:numPr>
-          <w:ilvl w:val="0"/>
-          <w:numId w:val="2"/>
-        </w:numPr>
-      </w:pPr>
-      <w:r>
-        <w:t xml:space="preserve">Communication using internet protocols such as TCP and UDP is </w:t>
-      </w:r>
-      <w:proofErr w:type="gramStart"/>
-      <w:r>
-        <w:t>similar to</w:t>
-      </w:r>
-      <w:proofErr w:type="gramEnd"/>
-      <w:r>
-        <w:t xml:space="preserve"> reading a file.   The data always arrives in order as a stream of bytes.</w:t>
-      </w:r>
-    </w:p>
-    <w:p>
-      <w:pPr>
-        <w:pStyle w:val="ListParagraph"/>
-        <w:numPr>
-          <w:ilvl w:val="0"/>
-          <w:numId w:val="2"/>
-        </w:numPr>
-      </w:pPr>
-      <w:r>
-        <w:t>When creating an application that will be a server on the internet, you may choose any port number you prefer.</w:t>
-      </w:r>
-    </w:p>
-    <w:p>
-      <w:pPr>
-        <w:pStyle w:val="ListParagraph"/>
-        <w:numPr>
-          <w:ilvl w:val="0"/>
-          <w:numId w:val="2"/>
-        </w:numPr>
-      </w:pPr>
-      <w:r>
-        <w:t>In SQL, a UNION allows two or more results to be merged as one, even if each result set has different values but with the same number of columns and data types</w:t>
-      </w:r>
-      <w:r>
-        <w:t xml:space="preserve"> in the same order.</w:t>
-      </w:r>
-    </w:p>
-    <w:p>
-      <w:pPr>
-        <w:pStyle w:val="ListParagraph"/>
-        <w:numPr>
-          <w:ilvl w:val="0"/>
-          <w:numId w:val="2"/>
-        </w:numPr>
-      </w:pPr>
-      <w:r>
-        <w:t>An ERD is meant to provide a physical definition of a database.</w:t>
-      </w:r>
-    </w:p>
-    <w:p>
-      <w:pPr>
-        <w:pStyle w:val="ListParagraph"/>
-        <w:numPr>
-          <w:ilvl w:val="0"/>
-          <w:numId w:val="2"/>
-        </w:numPr>
-      </w:pPr>
-      <w:r>
-        <w:t>In SQL Server, the master database is frequently altered directly by users.</w:t>
-      </w:r>
-    </w:p>
-    <w:p>
-      <w:pPr>
-        <w:pStyle w:val="ListParagraph"/>
-        <w:numPr>
-          <w:ilvl w:val="0"/>
-          <w:numId w:val="2"/>
-        </w:numPr>
-      </w:pPr>
-      <w:r>
-        <w:t xml:space="preserve">In SQL Server, a schema name might be considered </w:t>
-      </w:r>
-      <w:proofErr w:type="gramStart"/>
-      <w:r>
-        <w:t>similar to</w:t>
-      </w:r>
-      <w:proofErr w:type="gramEnd"/>
-      <w:r>
-        <w:t xml:space="preserve"> the idea of a namespace.</w:t>
-      </w:r>
-    </w:p>
-    <w:p>
-      <w:pPr>
-        <w:pStyle w:val="ListParagraph"/>
-        <w:numPr>
-          <w:ilvl w:val="0"/>
-          <w:numId w:val="2"/>
-        </w:numPr>
-      </w:pPr>
-      <w:r>
-        <w:t>Indexes will always speed up queries in a database.</w:t>
-      </w:r>
-    </w:p>
-    <w:p>
-      <w:pPr>
-        <w:pStyle w:val="ListParagraph"/>
-        <w:numPr>
-          <w:ilvl w:val="0"/>
-          <w:numId w:val="2"/>
-        </w:numPr>
-      </w:pPr>
-      <w:r>
-        <w:t>Since the internet operates at the speed of electricity, the time it takes to deliver packets (e.g. a ping) is hardly noticeable.</w:t>
-      </w:r>
-    </w:p>
-    <w:p>
-      <w:pPr>
-        <w:pStyle w:val="ListParagraph"/>
-        <w:numPr>
-          <w:ilvl w:val="0"/>
-          <w:numId w:val="2"/>
-        </w:numPr>
-      </w:pPr>
-      <w:r>
-        <w:t>Conceptually, there is very little difference between the logical model and the physical model of data.</w:t>
-      </w:r>
-    </w:p>
-    <w:p>
-      <w:pPr>
-        <w:pStyle w:val="ListParagraph"/>
-        <w:numPr>
-          <w:ilvl w:val="0"/>
-          <w:numId w:val="2"/>
-        </w:numPr>
-      </w:pPr>
-      <w:r>
-        <w:t>Unlike an Access database, client server does not send an entire copy of a database to a client application.</w:t>
-      </w:r>
-    </w:p>
-    <w:p/>
-    <w:p>
-      <w:pPr>
-        <w:pStyle w:val="ListParagraph"/>
-        <w:ind w:left="0"/>
-      </w:pPr>
-      <w:r>
-        <w:t>Short Essay (</w:t>
-      </w:r>
-      <w:r>
-        <w:t>5</w:t>
-      </w:r>
-      <w:r>
-        <w:t xml:space="preserve"> points):  Explain what is meant by a separation of concerns and what are the benefits of considering it.</w:t>
-      </w:r>
-    </w:p>
-    <w:p>
-      <w:pPr>
-        <w:pStyle w:val="ListParagraph"/>
-        <w:ind w:left="0"/>
-      </w:pPr>
+        <w:t xml:space="preserve">False, it’s identified by the port number </w:t>
+      </w:r>
       <w:bookmarkStart w:id="0" w:name="_GoBack"/>
       <w:bookmarkEnd w:id="0"/>
+    </w:p>
+    <w:p>
+      <w:pPr>
+        <w:pStyle w:val="ListParagraph"/>
+        <w:numPr>
+          <w:ilvl w:val="0"/>
+          <w:numId w:val="2"/>
+        </w:numPr>
+      </w:pPr>
+      <w:r>
+        <w:t>As a protocol, TCP is at the Network layer of the TCP/IP stack.</w:t>
+      </w:r>
+    </w:p>
+    <w:p>
+      <w:pPr>
+        <w:pStyle w:val="ListParagraph"/>
+        <w:numPr>
+          <w:ilvl w:val="0"/>
+          <w:numId w:val="2"/>
+        </w:numPr>
+      </w:pPr>
+      <w:r>
+        <w:t>A domain name server translates an IP Address (e.g. 127.0.0.1) to a name we recognize.</w:t>
+      </w:r>
+    </w:p>
+    <w:p>
+      <w:pPr>
+        <w:pStyle w:val="ListParagraph"/>
+        <w:numPr>
+          <w:ilvl w:val="0"/>
+          <w:numId w:val="2"/>
+        </w:numPr>
+      </w:pPr>
+      <w:r>
+        <w:t>An IP address and a MAC Address are essentially the same thing.</w:t>
+      </w:r>
+    </w:p>
+    <w:p>
+      <w:pPr>
+        <w:pStyle w:val="ListParagraph"/>
+        <w:numPr>
+          <w:ilvl w:val="1"/>
+          <w:numId w:val="2"/>
+        </w:numPr>
+      </w:pPr>
+      <w:r>
+        <w:t xml:space="preserve">False, a Mac address is the also known as the physical address. The IP address is the internet protocol used to connect to the internet. </w:t>
+      </w:r>
+    </w:p>
+    <w:p>
+      <w:pPr>
+        <w:pStyle w:val="ListParagraph"/>
+        <w:numPr>
+          <w:ilvl w:val="0"/>
+          <w:numId w:val="2"/>
+        </w:numPr>
+      </w:pPr>
+      <w:r>
+        <w:t>UDP has less overhead than TCP.</w:t>
+      </w:r>
+    </w:p>
+    <w:p>
+      <w:pPr>
+        <w:pStyle w:val="ListParagraph"/>
+        <w:numPr>
+          <w:ilvl w:val="0"/>
+          <w:numId w:val="2"/>
+        </w:numPr>
+      </w:pPr>
+      <w:r>
+        <w:t>UDP assures delivery of a message.</w:t>
+      </w:r>
+    </w:p>
+    <w:p>
+      <w:pPr>
+        <w:pStyle w:val="ListParagraph"/>
+        <w:numPr>
+          <w:ilvl w:val="0"/>
+          <w:numId w:val="2"/>
+        </w:numPr>
+      </w:pPr>
+      <w:r>
+        <w:t>Communication using internet protocols such as TCP and UDP is similar to</w:t>
+      </w:r>
+      <w:r>
+        <w:t xml:space="preserve"> reading a file.   The data always arrives in order as a stream of bytes.</w:t>
+      </w:r>
+    </w:p>
+    <w:p>
+      <w:pPr>
+        <w:pStyle w:val="ListParagraph"/>
+        <w:numPr>
+          <w:ilvl w:val="0"/>
+          <w:numId w:val="2"/>
+        </w:numPr>
+      </w:pPr>
+      <w:r>
+        <w:t>When creating an application that will be a server on the internet, you may choose any port number you prefer.</w:t>
+      </w:r>
+    </w:p>
+    <w:p>
+      <w:pPr>
+        <w:pStyle w:val="ListParagraph"/>
+        <w:numPr>
+          <w:ilvl w:val="0"/>
+          <w:numId w:val="2"/>
+        </w:numPr>
+      </w:pPr>
+      <w:r>
+        <w:t>In SQL, a UNION allows two or more results to be merged as one, even if each result set has different values but with the same number of columns and data types</w:t>
+      </w:r>
+      <w:r>
+        <w:t xml:space="preserve"> in the same order.</w:t>
+      </w:r>
+    </w:p>
+    <w:p>
+      <w:pPr>
+        <w:pStyle w:val="ListParagraph"/>
+        <w:numPr>
+          <w:ilvl w:val="0"/>
+          <w:numId w:val="2"/>
+        </w:numPr>
+      </w:pPr>
+      <w:r>
+        <w:t>An ERD is meant to provide a physical definition of a database.</w:t>
+      </w:r>
+    </w:p>
+    <w:p>
+      <w:pPr>
+        <w:pStyle w:val="ListParagraph"/>
+        <w:numPr>
+          <w:ilvl w:val="0"/>
+          <w:numId w:val="2"/>
+        </w:numPr>
+      </w:pPr>
+      <w:r>
+        <w:t>In SQL Server, the master database is frequently altered directly by users.</w:t>
+      </w:r>
+    </w:p>
+    <w:p>
+      <w:pPr>
+        <w:pStyle w:val="ListParagraph"/>
+        <w:numPr>
+          <w:ilvl w:val="0"/>
+          <w:numId w:val="2"/>
+        </w:numPr>
+      </w:pPr>
+      <w:r>
+        <w:t>In SQL Server, a schema name might be considered similar to the idea of a namespace.</w:t>
+      </w:r>
+    </w:p>
+    <w:p>
+      <w:pPr>
+        <w:pStyle w:val="ListParagraph"/>
+        <w:numPr>
+          <w:ilvl w:val="0"/>
+          <w:numId w:val="2"/>
+        </w:numPr>
+      </w:pPr>
+      <w:r>
+        <w:t>Indexes will always speed up queries in a database.</w:t>
+      </w:r>
+    </w:p>
+    <w:p>
+      <w:pPr>
+        <w:pStyle w:val="ListParagraph"/>
+        <w:numPr>
+          <w:ilvl w:val="0"/>
+          <w:numId w:val="2"/>
+        </w:numPr>
+      </w:pPr>
+      <w:r>
+        <w:t>Since the internet operates at the speed of electricity, the time it takes to deliver packets (e.g. a ping) is hardly noticeable.</w:t>
+      </w:r>
+    </w:p>
+    <w:p>
+      <w:pPr>
+        <w:pStyle w:val="ListParagraph"/>
+        <w:numPr>
+          <w:ilvl w:val="0"/>
+          <w:numId w:val="2"/>
+        </w:numPr>
+      </w:pPr>
+      <w:r>
+        <w:t>Conceptually, there is very little difference between the logical model and the physical model of data.</w:t>
+      </w:r>
+    </w:p>
+    <w:p>
+      <w:pPr>
+        <w:pStyle w:val="ListParagraph"/>
+        <w:numPr>
+          <w:ilvl w:val="0"/>
+          <w:numId w:val="2"/>
+        </w:numPr>
+      </w:pPr>
+      <w:r>
+        <w:t>Unlike an Access database, client server does not send an entire copy of a database to a client application.</w:t>
+      </w:r>
+    </w:p>
+    <w:p/>
+    <w:p>
+      <w:pPr>
+        <w:pStyle w:val="ListParagraph"/>
+        <w:ind w:left="0"/>
+      </w:pPr>
+      <w:r>
+        <w:t>Short Essay (</w:t>
+      </w:r>
+      <w:r>
+        <w:t>5</w:t>
+      </w:r>
+      <w:r>
+        <w:t xml:space="preserve"> points):  Explain what is meant by a separation of concerns and what are the benefits of considering it.</w:t>
+      </w:r>
+    </w:p>
+    <w:p>
+      <w:pPr>
+        <w:pStyle w:val="ListParagraph"/>
+        <w:ind w:left="0"/>
+      </w:pPr>
     </w:p>
     <w:p>
       <w:pPr>

</xml_diff>